<commit_message>
move commandSelector.ahk from custom_functions.ahk, usin word template in captureimages tutorial
</commit_message>
<xml_diff>
--- a/CaptureImagesTutorialMaker/Word template.docx
+++ b/CaptureImagesTutorialMaker/Word template.docx
@@ -4,14 +4,8 @@
   <w:body>
     <w:p>
       <w:pPr>
-        <w:pStyle w:val="Title"/>
         <w:jc w:val="center"/>
       </w:pPr>
-      <w:r>
-        <w:t>Tutorial</w:t>
-      </w:r>
-    </w:p>
-    <w:p>
       <w:bookmarkStart w:id="0" w:name="_GoBack"/>
       <w:bookmarkEnd w:id="0"/>
     </w:p>
@@ -173,6 +167,7 @@
     <w:lsdException w:name="HTML Sample" w:semiHidden="1" w:unhideWhenUsed="1"/>
     <w:lsdException w:name="HTML Typewriter" w:semiHidden="1" w:unhideWhenUsed="1"/>
     <w:lsdException w:name="HTML Variable" w:semiHidden="1" w:unhideWhenUsed="1"/>
+    <w:lsdException w:name="Normal Table" w:semiHidden="1" w:unhideWhenUsed="1"/>
     <w:lsdException w:name="annotation subject" w:semiHidden="1" w:unhideWhenUsed="1"/>
     <w:lsdException w:name="No List" w:semiHidden="1" w:unhideWhenUsed="1"/>
     <w:lsdException w:name="Outline List 1" w:semiHidden="1" w:unhideWhenUsed="1"/>
@@ -218,9 +213,11 @@
     <w:lsdException w:name="Table Subtle 1" w:semiHidden="1" w:unhideWhenUsed="1"/>
     <w:lsdException w:name="Table Subtle 2" w:semiHidden="1" w:unhideWhenUsed="1"/>
     <w:lsdException w:name="Table Web 1" w:semiHidden="1" w:unhideWhenUsed="1"/>
+    <w:lsdException w:name="Table Web 2" w:semiHidden="1" w:unhideWhenUsed="1"/>
     <w:lsdException w:name="Table Web 3" w:semiHidden="1" w:unhideWhenUsed="1"/>
     <w:lsdException w:name="Balloon Text" w:semiHidden="1" w:unhideWhenUsed="1"/>
     <w:lsdException w:name="Table Grid" w:uiPriority="39"/>
+    <w:lsdException w:name="Table Theme" w:semiHidden="1" w:unhideWhenUsed="1"/>
     <w:lsdException w:name="Placeholder Text" w:semiHidden="1"/>
     <w:lsdException w:name="No Spacing" w:uiPriority="1" w:qFormat="1"/>
     <w:lsdException w:name="Light Shading" w:uiPriority="60"/>

</xml_diff>